<commit_message>
Documentation: Hashtable, open addressing
</commit_message>
<xml_diff>
--- a/Documentation.docx
+++ b/Documentation.docx
@@ -299,7 +299,7 @@
           <w:r>
             <w:fldChar w:fldCharType="separate"/>
           </w:r>
-          <w:hyperlink w:anchor="_Toc68976350" w:history="1">
+          <w:hyperlink w:anchor="_Toc68985837" w:history="1">
             <w:r>
               <w:rPr>
                 <w:rStyle w:val="Hypertextovprepojenie"/>
@@ -326,7 +326,7 @@
                 <w:noProof/>
                 <w:webHidden/>
               </w:rPr>
-              <w:instrText xml:space="preserve"> PAGEREF _Toc68976350 \h </w:instrText>
+              <w:instrText xml:space="preserve"> PAGEREF _Toc68985837 \h </w:instrText>
             </w:r>
             <w:r>
               <w:rPr>
@@ -370,7 +370,7 @@
               <w:lang w:val="en-GB" w:eastAsia="en-GB"/>
             </w:rPr>
           </w:pPr>
-          <w:hyperlink w:anchor="_Toc68976351" w:history="1">
+          <w:hyperlink w:anchor="_Toc68985838" w:history="1">
             <w:r>
               <w:rPr>
                 <w:rStyle w:val="Hypertextovprepojenie"/>
@@ -397,7 +397,7 @@
                 <w:noProof/>
                 <w:webHidden/>
               </w:rPr>
-              <w:instrText xml:space="preserve"> PAGEREF _Toc68976351 \h </w:instrText>
+              <w:instrText xml:space="preserve"> PAGEREF _Toc68985838 \h </w:instrText>
             </w:r>
             <w:r>
               <w:rPr>
@@ -441,13 +441,13 @@
               <w:lang w:val="en-GB" w:eastAsia="en-GB"/>
             </w:rPr>
           </w:pPr>
-          <w:hyperlink w:anchor="_Toc68976352" w:history="1">
+          <w:hyperlink w:anchor="_Toc68985839" w:history="1">
             <w:r>
               <w:rPr>
                 <w:rStyle w:val="Hypertextovprepojenie"/>
                 <w:noProof/>
               </w:rPr>
-              <w:t>AVL stromy</w:t>
+              <w:t>Zdroje prevzatých implementácií</w:t>
             </w:r>
             <w:r>
               <w:rPr>
@@ -468,7 +468,7 @@
                 <w:noProof/>
                 <w:webHidden/>
               </w:rPr>
-              <w:instrText xml:space="preserve"> PAGEREF _Toc68976352 \h </w:instrText>
+              <w:instrText xml:space="preserve"> PAGEREF _Toc68985839 \h </w:instrText>
             </w:r>
             <w:r>
               <w:rPr>
@@ -488,7 +488,7 @@
                 <w:noProof/>
                 <w:webHidden/>
               </w:rPr>
-              <w:t>4</w:t>
+              <w:t>3</w:t>
             </w:r>
             <w:r>
               <w:rPr>
@@ -512,12 +512,225 @@
               <w:lang w:val="en-GB" w:eastAsia="en-GB"/>
             </w:rPr>
           </w:pPr>
-          <w:hyperlink w:anchor="_Toc68976353" w:history="1">
+          <w:hyperlink w:anchor="_Toc68985840" w:history="1">
             <w:r>
               <w:rPr>
                 <w:rStyle w:val="Hypertextovprepojenie"/>
                 <w:noProof/>
               </w:rPr>
+              <w:t>Splay Tree</w:t>
+            </w:r>
+            <w:r>
+              <w:rPr>
+                <w:noProof/>
+                <w:webHidden/>
+              </w:rPr>
+              <w:tab/>
+            </w:r>
+            <w:r>
+              <w:rPr>
+                <w:noProof/>
+                <w:webHidden/>
+              </w:rPr>
+              <w:fldChar w:fldCharType="begin"/>
+            </w:r>
+            <w:r>
+              <w:rPr>
+                <w:noProof/>
+                <w:webHidden/>
+              </w:rPr>
+              <w:instrText xml:space="preserve"> PAGEREF _Toc68985840 \h </w:instrText>
+            </w:r>
+            <w:r>
+              <w:rPr>
+                <w:noProof/>
+                <w:webHidden/>
+              </w:rPr>
+            </w:r>
+            <w:r>
+              <w:rPr>
+                <w:noProof/>
+                <w:webHidden/>
+              </w:rPr>
+              <w:fldChar w:fldCharType="separate"/>
+            </w:r>
+            <w:r>
+              <w:rPr>
+                <w:noProof/>
+                <w:webHidden/>
+              </w:rPr>
+              <w:t>3</w:t>
+            </w:r>
+            <w:r>
+              <w:rPr>
+                <w:noProof/>
+                <w:webHidden/>
+              </w:rPr>
+              <w:fldChar w:fldCharType="end"/>
+            </w:r>
+          </w:hyperlink>
+        </w:p>
+        <w:p>
+          <w:pPr>
+            <w:pStyle w:val="Obsah2"/>
+            <w:tabs>
+              <w:tab w:val="right" w:leader="dot" w:pos="9016"/>
+            </w:tabs>
+            <w:rPr>
+              <w:rFonts w:eastAsiaTheme="minorEastAsia"/>
+              <w:noProof/>
+              <w:sz w:val="22"/>
+              <w:lang w:val="en-GB" w:eastAsia="en-GB"/>
+            </w:rPr>
+          </w:pPr>
+          <w:hyperlink w:anchor="_Toc68985841" w:history="1">
+            <w:r>
+              <w:rPr>
+                <w:rStyle w:val="Hypertextovprepojenie"/>
+                <w:noProof/>
+              </w:rPr>
+              <w:t>Hashtable: Open addressing</w:t>
+            </w:r>
+            <w:r>
+              <w:rPr>
+                <w:noProof/>
+                <w:webHidden/>
+              </w:rPr>
+              <w:tab/>
+            </w:r>
+            <w:r>
+              <w:rPr>
+                <w:noProof/>
+                <w:webHidden/>
+              </w:rPr>
+              <w:fldChar w:fldCharType="begin"/>
+            </w:r>
+            <w:r>
+              <w:rPr>
+                <w:noProof/>
+                <w:webHidden/>
+              </w:rPr>
+              <w:instrText xml:space="preserve"> PAGEREF _Toc68985841 \h </w:instrText>
+            </w:r>
+            <w:r>
+              <w:rPr>
+                <w:noProof/>
+                <w:webHidden/>
+              </w:rPr>
+            </w:r>
+            <w:r>
+              <w:rPr>
+                <w:noProof/>
+                <w:webHidden/>
+              </w:rPr>
+              <w:fldChar w:fldCharType="separate"/>
+            </w:r>
+            <w:r>
+              <w:rPr>
+                <w:noProof/>
+                <w:webHidden/>
+              </w:rPr>
+              <w:t>3</w:t>
+            </w:r>
+            <w:r>
+              <w:rPr>
+                <w:noProof/>
+                <w:webHidden/>
+              </w:rPr>
+              <w:fldChar w:fldCharType="end"/>
+            </w:r>
+          </w:hyperlink>
+        </w:p>
+        <w:p>
+          <w:pPr>
+            <w:pStyle w:val="Obsah1"/>
+            <w:tabs>
+              <w:tab w:val="right" w:leader="dot" w:pos="9016"/>
+            </w:tabs>
+            <w:rPr>
+              <w:rFonts w:eastAsiaTheme="minorEastAsia"/>
+              <w:noProof/>
+              <w:sz w:val="22"/>
+              <w:lang w:val="en-GB" w:eastAsia="en-GB"/>
+            </w:rPr>
+          </w:pPr>
+          <w:hyperlink w:anchor="_Toc68985842" w:history="1">
+            <w:r>
+              <w:rPr>
+                <w:rStyle w:val="Hypertextovprepojenie"/>
+                <w:noProof/>
+              </w:rPr>
+              <w:t>AVL stromy</w:t>
+            </w:r>
+            <w:r>
+              <w:rPr>
+                <w:noProof/>
+                <w:webHidden/>
+              </w:rPr>
+              <w:tab/>
+            </w:r>
+            <w:r>
+              <w:rPr>
+                <w:noProof/>
+                <w:webHidden/>
+              </w:rPr>
+              <w:fldChar w:fldCharType="begin"/>
+            </w:r>
+            <w:r>
+              <w:rPr>
+                <w:noProof/>
+                <w:webHidden/>
+              </w:rPr>
+              <w:instrText xml:space="preserve"> PAGEREF _Toc68985842 \h </w:instrText>
+            </w:r>
+            <w:r>
+              <w:rPr>
+                <w:noProof/>
+                <w:webHidden/>
+              </w:rPr>
+            </w:r>
+            <w:r>
+              <w:rPr>
+                <w:noProof/>
+                <w:webHidden/>
+              </w:rPr>
+              <w:fldChar w:fldCharType="separate"/>
+            </w:r>
+            <w:r>
+              <w:rPr>
+                <w:noProof/>
+                <w:webHidden/>
+              </w:rPr>
+              <w:t>4</w:t>
+            </w:r>
+            <w:r>
+              <w:rPr>
+                <w:noProof/>
+                <w:webHidden/>
+              </w:rPr>
+              <w:fldChar w:fldCharType="end"/>
+            </w:r>
+          </w:hyperlink>
+        </w:p>
+        <w:p>
+          <w:pPr>
+            <w:pStyle w:val="Obsah2"/>
+            <w:tabs>
+              <w:tab w:val="right" w:leader="dot" w:pos="9016"/>
+            </w:tabs>
+            <w:rPr>
+              <w:rFonts w:eastAsiaTheme="minorEastAsia"/>
+              <w:noProof/>
+              <w:sz w:val="22"/>
+              <w:lang w:val="en-GB" w:eastAsia="en-GB"/>
+            </w:rPr>
+          </w:pPr>
+          <w:hyperlink w:anchor="_Toc68985843" w:history="1">
+            <w:r>
+              <w:rPr>
+                <w:rStyle w:val="Hypertextovprepojenie"/>
+                <w:noProof/>
+              </w:rPr>
               <w:t>Funkcie AVL tried</w:t>
             </w:r>
             <w:r>
@@ -539,7 +752,7 @@
                 <w:noProof/>
                 <w:webHidden/>
               </w:rPr>
-              <w:instrText xml:space="preserve"> PAGEREF _Toc68976353 \h </w:instrText>
+              <w:instrText xml:space="preserve"> PAGEREF _Toc68985843 \h </w:instrText>
             </w:r>
             <w:r>
               <w:rPr>
@@ -577,10 +790,13 @@
               <w:tab w:val="right" w:leader="dot" w:pos="9016"/>
             </w:tabs>
             <w:rPr>
+              <w:rFonts w:eastAsiaTheme="minorEastAsia"/>
               <w:noProof/>
+              <w:sz w:val="22"/>
+              <w:lang w:val="en-GB" w:eastAsia="en-GB"/>
             </w:rPr>
           </w:pPr>
-          <w:hyperlink w:anchor="_Toc68976354" w:history="1">
+          <w:hyperlink w:anchor="_Toc68985844" w:history="1">
             <w:r>
               <w:rPr>
                 <w:rStyle w:val="Hypertextovprepojenie"/>
@@ -607,7 +823,7 @@
                 <w:noProof/>
                 <w:webHidden/>
               </w:rPr>
-              <w:instrText xml:space="preserve"> PAGEREF _Toc68976354 \h </w:instrText>
+              <w:instrText xml:space="preserve"> PAGEREF _Toc68985844 \h </w:instrText>
             </w:r>
             <w:r>
               <w:rPr>
@@ -645,10 +861,13 @@
               <w:tab w:val="right" w:leader="dot" w:pos="9016"/>
             </w:tabs>
             <w:rPr>
+              <w:rFonts w:eastAsiaTheme="minorEastAsia"/>
               <w:noProof/>
+              <w:sz w:val="22"/>
+              <w:lang w:val="en-GB" w:eastAsia="en-GB"/>
             </w:rPr>
           </w:pPr>
-          <w:hyperlink w:anchor="_Toc68976355" w:history="1">
+          <w:hyperlink w:anchor="_Toc68985845" w:history="1">
             <w:r>
               <w:rPr>
                 <w:rStyle w:val="Hypertextovprepojenie"/>
@@ -675,7 +894,7 @@
                 <w:noProof/>
                 <w:webHidden/>
               </w:rPr>
-              <w:instrText xml:space="preserve"> PAGEREF _Toc68976355 \h </w:instrText>
+              <w:instrText xml:space="preserve"> PAGEREF _Toc68985845 \h </w:instrText>
             </w:r>
             <w:r>
               <w:rPr>
@@ -713,10 +932,13 @@
               <w:tab w:val="right" w:leader="dot" w:pos="9016"/>
             </w:tabs>
             <w:rPr>
+              <w:rFonts w:eastAsiaTheme="minorEastAsia"/>
               <w:noProof/>
+              <w:sz w:val="22"/>
+              <w:lang w:val="en-GB" w:eastAsia="en-GB"/>
             </w:rPr>
           </w:pPr>
-          <w:hyperlink w:anchor="_Toc68976356" w:history="1">
+          <w:hyperlink w:anchor="_Toc68985846" w:history="1">
             <w:r>
               <w:rPr>
                 <w:rStyle w:val="Hypertextovprepojenie"/>
@@ -743,7 +965,7 @@
                 <w:noProof/>
                 <w:webHidden/>
               </w:rPr>
-              <w:instrText xml:space="preserve"> PAGEREF _Toc68976356 \h </w:instrText>
+              <w:instrText xml:space="preserve"> PAGEREF _Toc68985846 \h </w:instrText>
             </w:r>
             <w:r>
               <w:rPr>
@@ -781,10 +1003,13 @@
               <w:tab w:val="right" w:leader="dot" w:pos="9016"/>
             </w:tabs>
             <w:rPr>
+              <w:rFonts w:eastAsiaTheme="minorEastAsia"/>
               <w:noProof/>
+              <w:sz w:val="22"/>
+              <w:lang w:val="en-GB" w:eastAsia="en-GB"/>
             </w:rPr>
           </w:pPr>
-          <w:hyperlink w:anchor="_Toc68976357" w:history="1">
+          <w:hyperlink w:anchor="_Toc68985847" w:history="1">
             <w:r>
               <w:rPr>
                 <w:rStyle w:val="Hypertextovprepojenie"/>
@@ -811,7 +1036,7 @@
                 <w:noProof/>
                 <w:webHidden/>
               </w:rPr>
-              <w:instrText xml:space="preserve"> PAGEREF _Toc68976357 \h </w:instrText>
+              <w:instrText xml:space="preserve"> PAGEREF _Toc68985847 \h </w:instrText>
             </w:r>
             <w:r>
               <w:rPr>
@@ -832,6 +1057,503 @@
                 <w:webHidden/>
               </w:rPr>
               <w:t>5</w:t>
+            </w:r>
+            <w:r>
+              <w:rPr>
+                <w:noProof/>
+                <w:webHidden/>
+              </w:rPr>
+              <w:fldChar w:fldCharType="end"/>
+            </w:r>
+          </w:hyperlink>
+        </w:p>
+        <w:p>
+          <w:pPr>
+            <w:pStyle w:val="Obsah1"/>
+            <w:tabs>
+              <w:tab w:val="right" w:leader="dot" w:pos="9016"/>
+            </w:tabs>
+            <w:rPr>
+              <w:rFonts w:eastAsiaTheme="minorEastAsia"/>
+              <w:noProof/>
+              <w:sz w:val="22"/>
+              <w:lang w:val="en-GB" w:eastAsia="en-GB"/>
+            </w:rPr>
+          </w:pPr>
+          <w:hyperlink w:anchor="_Toc68985848" w:history="1">
+            <w:r>
+              <w:rPr>
+                <w:rStyle w:val="Hypertextovprepojenie"/>
+                <w:noProof/>
+              </w:rPr>
+              <w:t>Splay Tree</w:t>
+            </w:r>
+            <w:r>
+              <w:rPr>
+                <w:noProof/>
+                <w:webHidden/>
+              </w:rPr>
+              <w:tab/>
+            </w:r>
+            <w:r>
+              <w:rPr>
+                <w:noProof/>
+                <w:webHidden/>
+              </w:rPr>
+              <w:fldChar w:fldCharType="begin"/>
+            </w:r>
+            <w:r>
+              <w:rPr>
+                <w:noProof/>
+                <w:webHidden/>
+              </w:rPr>
+              <w:instrText xml:space="preserve"> PAGEREF _Toc68985848 \h </w:instrText>
+            </w:r>
+            <w:r>
+              <w:rPr>
+                <w:noProof/>
+                <w:webHidden/>
+              </w:rPr>
+            </w:r>
+            <w:r>
+              <w:rPr>
+                <w:noProof/>
+                <w:webHidden/>
+              </w:rPr>
+              <w:fldChar w:fldCharType="separate"/>
+            </w:r>
+            <w:r>
+              <w:rPr>
+                <w:noProof/>
+                <w:webHidden/>
+              </w:rPr>
+              <w:t>6</w:t>
+            </w:r>
+            <w:r>
+              <w:rPr>
+                <w:noProof/>
+                <w:webHidden/>
+              </w:rPr>
+              <w:fldChar w:fldCharType="end"/>
+            </w:r>
+          </w:hyperlink>
+        </w:p>
+        <w:p>
+          <w:pPr>
+            <w:pStyle w:val="Obsah1"/>
+            <w:tabs>
+              <w:tab w:val="right" w:leader="dot" w:pos="9016"/>
+            </w:tabs>
+            <w:rPr>
+              <w:rFonts w:eastAsiaTheme="minorEastAsia"/>
+              <w:noProof/>
+              <w:sz w:val="22"/>
+              <w:lang w:val="en-GB" w:eastAsia="en-GB"/>
+            </w:rPr>
+          </w:pPr>
+          <w:hyperlink w:anchor="_Toc68985849" w:history="1">
+            <w:r>
+              <w:rPr>
+                <w:rStyle w:val="Hypertextovprepojenie"/>
+                <w:noProof/>
+              </w:rPr>
+              <w:t>Hashtable</w:t>
+            </w:r>
+            <w:r>
+              <w:rPr>
+                <w:noProof/>
+                <w:webHidden/>
+              </w:rPr>
+              <w:tab/>
+            </w:r>
+            <w:r>
+              <w:rPr>
+                <w:noProof/>
+                <w:webHidden/>
+              </w:rPr>
+              <w:fldChar w:fldCharType="begin"/>
+            </w:r>
+            <w:r>
+              <w:rPr>
+                <w:noProof/>
+                <w:webHidden/>
+              </w:rPr>
+              <w:instrText xml:space="preserve"> PAGEREF _Toc68985849 \h </w:instrText>
+            </w:r>
+            <w:r>
+              <w:rPr>
+                <w:noProof/>
+                <w:webHidden/>
+              </w:rPr>
+            </w:r>
+            <w:r>
+              <w:rPr>
+                <w:noProof/>
+                <w:webHidden/>
+              </w:rPr>
+              <w:fldChar w:fldCharType="separate"/>
+            </w:r>
+            <w:r>
+              <w:rPr>
+                <w:noProof/>
+                <w:webHidden/>
+              </w:rPr>
+              <w:t>7</w:t>
+            </w:r>
+            <w:r>
+              <w:rPr>
+                <w:noProof/>
+                <w:webHidden/>
+              </w:rPr>
+              <w:fldChar w:fldCharType="end"/>
+            </w:r>
+          </w:hyperlink>
+        </w:p>
+        <w:p>
+          <w:pPr>
+            <w:pStyle w:val="Obsah2"/>
+            <w:tabs>
+              <w:tab w:val="right" w:leader="dot" w:pos="9016"/>
+            </w:tabs>
+            <w:rPr>
+              <w:rFonts w:eastAsiaTheme="minorEastAsia"/>
+              <w:noProof/>
+              <w:sz w:val="22"/>
+              <w:lang w:val="en-GB" w:eastAsia="en-GB"/>
+            </w:rPr>
+          </w:pPr>
+          <w:hyperlink w:anchor="_Toc68985850" w:history="1">
+            <w:r>
+              <w:rPr>
+                <w:rStyle w:val="Hypertextovprepojenie"/>
+                <w:noProof/>
+              </w:rPr>
+              <w:t>Chaining</w:t>
+            </w:r>
+            <w:r>
+              <w:rPr>
+                <w:noProof/>
+                <w:webHidden/>
+              </w:rPr>
+              <w:tab/>
+            </w:r>
+            <w:r>
+              <w:rPr>
+                <w:noProof/>
+                <w:webHidden/>
+              </w:rPr>
+              <w:fldChar w:fldCharType="begin"/>
+            </w:r>
+            <w:r>
+              <w:rPr>
+                <w:noProof/>
+                <w:webHidden/>
+              </w:rPr>
+              <w:instrText xml:space="preserve"> PAGEREF _Toc68985850 \h </w:instrText>
+            </w:r>
+            <w:r>
+              <w:rPr>
+                <w:noProof/>
+                <w:webHidden/>
+              </w:rPr>
+            </w:r>
+            <w:r>
+              <w:rPr>
+                <w:noProof/>
+                <w:webHidden/>
+              </w:rPr>
+              <w:fldChar w:fldCharType="separate"/>
+            </w:r>
+            <w:r>
+              <w:rPr>
+                <w:noProof/>
+                <w:webHidden/>
+              </w:rPr>
+              <w:t>7</w:t>
+            </w:r>
+            <w:r>
+              <w:rPr>
+                <w:noProof/>
+                <w:webHidden/>
+              </w:rPr>
+              <w:fldChar w:fldCharType="end"/>
+            </w:r>
+          </w:hyperlink>
+        </w:p>
+        <w:p>
+          <w:pPr>
+            <w:pStyle w:val="Obsah3"/>
+            <w:tabs>
+              <w:tab w:val="right" w:leader="dot" w:pos="9016"/>
+            </w:tabs>
+            <w:rPr>
+              <w:rFonts w:eastAsiaTheme="minorEastAsia"/>
+              <w:noProof/>
+              <w:sz w:val="22"/>
+              <w:lang w:val="en-GB" w:eastAsia="en-GB"/>
+            </w:rPr>
+          </w:pPr>
+          <w:hyperlink w:anchor="_Toc68985851" w:history="1">
+            <w:r>
+              <w:rPr>
+                <w:rStyle w:val="Hypertextovprepojenie"/>
+                <w:noProof/>
+              </w:rPr>
+              <w:t>Pridanie prvku: insert()</w:t>
+            </w:r>
+            <w:r>
+              <w:rPr>
+                <w:noProof/>
+                <w:webHidden/>
+              </w:rPr>
+              <w:tab/>
+            </w:r>
+            <w:r>
+              <w:rPr>
+                <w:noProof/>
+                <w:webHidden/>
+              </w:rPr>
+              <w:fldChar w:fldCharType="begin"/>
+            </w:r>
+            <w:r>
+              <w:rPr>
+                <w:noProof/>
+                <w:webHidden/>
+              </w:rPr>
+              <w:instrText xml:space="preserve"> PAGEREF _Toc68985851 \h </w:instrText>
+            </w:r>
+            <w:r>
+              <w:rPr>
+                <w:noProof/>
+                <w:webHidden/>
+              </w:rPr>
+            </w:r>
+            <w:r>
+              <w:rPr>
+                <w:noProof/>
+                <w:webHidden/>
+              </w:rPr>
+              <w:fldChar w:fldCharType="separate"/>
+            </w:r>
+            <w:r>
+              <w:rPr>
+                <w:noProof/>
+                <w:webHidden/>
+              </w:rPr>
+              <w:t>7</w:t>
+            </w:r>
+            <w:r>
+              <w:rPr>
+                <w:noProof/>
+                <w:webHidden/>
+              </w:rPr>
+              <w:fldChar w:fldCharType="end"/>
+            </w:r>
+          </w:hyperlink>
+        </w:p>
+        <w:p>
+          <w:pPr>
+            <w:pStyle w:val="Obsah3"/>
+            <w:tabs>
+              <w:tab w:val="right" w:leader="dot" w:pos="9016"/>
+            </w:tabs>
+            <w:rPr>
+              <w:rFonts w:eastAsiaTheme="minorEastAsia"/>
+              <w:noProof/>
+              <w:sz w:val="22"/>
+              <w:lang w:val="en-GB" w:eastAsia="en-GB"/>
+            </w:rPr>
+          </w:pPr>
+          <w:hyperlink w:anchor="_Toc68985852" w:history="1">
+            <w:r>
+              <w:rPr>
+                <w:rStyle w:val="Hypertextovprepojenie"/>
+                <w:noProof/>
+              </w:rPr>
+              <w:t>Vyhľadávanie prvku: get()</w:t>
+            </w:r>
+            <w:r>
+              <w:rPr>
+                <w:noProof/>
+                <w:webHidden/>
+              </w:rPr>
+              <w:tab/>
+            </w:r>
+            <w:r>
+              <w:rPr>
+                <w:noProof/>
+                <w:webHidden/>
+              </w:rPr>
+              <w:fldChar w:fldCharType="begin"/>
+            </w:r>
+            <w:r>
+              <w:rPr>
+                <w:noProof/>
+                <w:webHidden/>
+              </w:rPr>
+              <w:instrText xml:space="preserve"> PAGEREF _Toc68985852 \h </w:instrText>
+            </w:r>
+            <w:r>
+              <w:rPr>
+                <w:noProof/>
+                <w:webHidden/>
+              </w:rPr>
+            </w:r>
+            <w:r>
+              <w:rPr>
+                <w:noProof/>
+                <w:webHidden/>
+              </w:rPr>
+              <w:fldChar w:fldCharType="separate"/>
+            </w:r>
+            <w:r>
+              <w:rPr>
+                <w:noProof/>
+                <w:webHidden/>
+              </w:rPr>
+              <w:t>7</w:t>
+            </w:r>
+            <w:r>
+              <w:rPr>
+                <w:noProof/>
+                <w:webHidden/>
+              </w:rPr>
+              <w:fldChar w:fldCharType="end"/>
+            </w:r>
+          </w:hyperlink>
+        </w:p>
+        <w:p>
+          <w:pPr>
+            <w:pStyle w:val="Obsah3"/>
+            <w:tabs>
+              <w:tab w:val="right" w:leader="dot" w:pos="9016"/>
+            </w:tabs>
+            <w:rPr>
+              <w:rFonts w:eastAsiaTheme="minorEastAsia"/>
+              <w:noProof/>
+              <w:sz w:val="22"/>
+              <w:lang w:val="en-GB" w:eastAsia="en-GB"/>
+            </w:rPr>
+          </w:pPr>
+          <w:hyperlink w:anchor="_Toc68985853" w:history="1">
+            <w:r>
+              <w:rPr>
+                <w:rStyle w:val="Hypertextovprepojenie"/>
+                <w:noProof/>
+              </w:rPr>
+              <w:t>Zväčšenie tabuľky: resizeTable()</w:t>
+            </w:r>
+            <w:r>
+              <w:rPr>
+                <w:noProof/>
+                <w:webHidden/>
+              </w:rPr>
+              <w:tab/>
+            </w:r>
+            <w:r>
+              <w:rPr>
+                <w:noProof/>
+                <w:webHidden/>
+              </w:rPr>
+              <w:fldChar w:fldCharType="begin"/>
+            </w:r>
+            <w:r>
+              <w:rPr>
+                <w:noProof/>
+                <w:webHidden/>
+              </w:rPr>
+              <w:instrText xml:space="preserve"> PAGEREF _Toc68985853 \h </w:instrText>
+            </w:r>
+            <w:r>
+              <w:rPr>
+                <w:noProof/>
+                <w:webHidden/>
+              </w:rPr>
+            </w:r>
+            <w:r>
+              <w:rPr>
+                <w:noProof/>
+                <w:webHidden/>
+              </w:rPr>
+              <w:fldChar w:fldCharType="separate"/>
+            </w:r>
+            <w:r>
+              <w:rPr>
+                <w:noProof/>
+                <w:webHidden/>
+              </w:rPr>
+              <w:t>7</w:t>
+            </w:r>
+            <w:r>
+              <w:rPr>
+                <w:noProof/>
+                <w:webHidden/>
+              </w:rPr>
+              <w:fldChar w:fldCharType="end"/>
+            </w:r>
+          </w:hyperlink>
+        </w:p>
+        <w:p>
+          <w:pPr>
+            <w:pStyle w:val="Obsah3"/>
+            <w:tabs>
+              <w:tab w:val="right" w:leader="dot" w:pos="9016"/>
+            </w:tabs>
+            <w:rPr>
+              <w:rFonts w:eastAsiaTheme="minorEastAsia"/>
+              <w:noProof/>
+              <w:sz w:val="22"/>
+              <w:lang w:val="en-GB" w:eastAsia="en-GB"/>
+            </w:rPr>
+          </w:pPr>
+          <w:hyperlink w:anchor="_Toc68985854" w:history="1">
+            <w:r>
+              <w:rPr>
+                <w:rStyle w:val="Hypertextovprepojenie"/>
+                <w:noProof/>
+              </w:rPr>
+              <w:t>Hashovacia funkcia: hash()</w:t>
+            </w:r>
+            <w:r>
+              <w:rPr>
+                <w:noProof/>
+                <w:webHidden/>
+              </w:rPr>
+              <w:tab/>
+            </w:r>
+            <w:r>
+              <w:rPr>
+                <w:noProof/>
+                <w:webHidden/>
+              </w:rPr>
+              <w:fldChar w:fldCharType="begin"/>
+            </w:r>
+            <w:r>
+              <w:rPr>
+                <w:noProof/>
+                <w:webHidden/>
+              </w:rPr>
+              <w:instrText xml:space="preserve"> PAGEREF _Toc68985854 \h </w:instrText>
+            </w:r>
+            <w:r>
+              <w:rPr>
+                <w:noProof/>
+                <w:webHidden/>
+              </w:rPr>
+            </w:r>
+            <w:r>
+              <w:rPr>
+                <w:noProof/>
+                <w:webHidden/>
+              </w:rPr>
+              <w:fldChar w:fldCharType="separate"/>
+            </w:r>
+            <w:r>
+              <w:rPr>
+                <w:noProof/>
+                <w:webHidden/>
+              </w:rPr>
+              <w:t>8</w:t>
             </w:r>
             <w:r>
               <w:rPr>
@@ -875,7 +1597,7 @@
       <w:pPr>
         <w:pStyle w:val="Nadpis1"/>
       </w:pPr>
-      <w:bookmarkStart w:id="0" w:name="_Toc68976350"/>
+      <w:bookmarkStart w:id="0" w:name="_Toc68985837"/>
       <w:r>
         <w:lastRenderedPageBreak/>
         <w:t xml:space="preserve">Opis </w:t>
@@ -918,7 +1640,7 @@
       <w:pPr>
         <w:pStyle w:val="Nadpis2"/>
       </w:pPr>
-      <w:bookmarkStart w:id="1" w:name="_Toc68976351"/>
+      <w:bookmarkStart w:id="1" w:name="_Toc68985838"/>
       <w:r>
         <w:t>Obsiahnuté</w:t>
       </w:r>
@@ -979,9 +1701,11 @@
       <w:pPr>
         <w:pStyle w:val="Nadpis1"/>
       </w:pPr>
+      <w:bookmarkStart w:id="2" w:name="_Toc68985839"/>
       <w:r>
         <w:t>Zdroje prevzatých implementácií</w:t>
       </w:r>
+      <w:bookmarkEnd w:id="2"/>
     </w:p>
     <w:p>
       <w:r>
@@ -992,9 +1716,11 @@
       <w:pPr>
         <w:pStyle w:val="Nadpis2"/>
       </w:pPr>
+      <w:bookmarkStart w:id="3" w:name="_Toc68985840"/>
       <w:r>
         <w:t>Splay Tree</w:t>
       </w:r>
+      <w:bookmarkEnd w:id="3"/>
     </w:p>
     <w:p>
       <w:hyperlink r:id="rId5" w:history="1">
@@ -1010,9 +1736,11 @@
       <w:pPr>
         <w:pStyle w:val="Nadpis2"/>
       </w:pPr>
+      <w:bookmarkStart w:id="4" w:name="_Toc68985841"/>
       <w:r>
         <w:t>Hashtable: Open addressing</w:t>
       </w:r>
+      <w:bookmarkEnd w:id="4"/>
     </w:p>
     <w:p>
       <w:hyperlink r:id="rId6" w:history="1">
@@ -1042,12 +1770,12 @@
       <w:pPr>
         <w:pStyle w:val="Nadpis1"/>
       </w:pPr>
-      <w:bookmarkStart w:id="2" w:name="_Toc68976352"/>
+      <w:bookmarkStart w:id="5" w:name="_Toc68985842"/>
       <w:r>
         <w:lastRenderedPageBreak/>
         <w:t>AVL stromy</w:t>
       </w:r>
-      <w:bookmarkEnd w:id="2"/>
+      <w:bookmarkEnd w:id="5"/>
     </w:p>
     <w:p>
       <w:r>
@@ -1093,7 +1821,7 @@
       <w:pPr>
         <w:pStyle w:val="Nadpis2"/>
       </w:pPr>
-      <w:bookmarkStart w:id="3" w:name="_Toc68976353"/>
+      <w:bookmarkStart w:id="6" w:name="_Toc68985843"/>
       <w:r>
         <w:t>Funkcie</w:t>
       </w:r>
@@ -1106,20 +1834,20 @@
       <w:r>
         <w:t xml:space="preserve"> tried</w:t>
       </w:r>
-      <w:bookmarkEnd w:id="3"/>
+      <w:bookmarkEnd w:id="6"/>
     </w:p>
     <w:p>
       <w:pPr>
         <w:pStyle w:val="Nadpis3"/>
       </w:pPr>
-      <w:bookmarkStart w:id="4" w:name="_Toc68976354"/>
+      <w:bookmarkStart w:id="7" w:name="_Toc68985844"/>
       <w:r>
         <w:t xml:space="preserve">Pridávanie hodnoty: </w:t>
       </w:r>
       <w:r>
         <w:t>addItem()</w:t>
       </w:r>
-      <w:bookmarkEnd w:id="4"/>
+      <w:bookmarkEnd w:id="7"/>
     </w:p>
     <w:p>
       <w:r>
@@ -1170,7 +1898,7 @@
       <w:pPr>
         <w:pStyle w:val="Nadpis3"/>
       </w:pPr>
-      <w:bookmarkStart w:id="5" w:name="_Toc68976355"/>
+      <w:bookmarkStart w:id="8" w:name="_Toc68985845"/>
       <w:r>
         <w:t xml:space="preserve">Vyváženie uzla </w:t>
       </w:r>
@@ -1180,7 +1908,7 @@
       <w:r>
         <w:t>()</w:t>
       </w:r>
-      <w:bookmarkEnd w:id="5"/>
+      <w:bookmarkEnd w:id="8"/>
     </w:p>
     <w:p>
       <w:r>
@@ -1332,11 +2060,11 @@
       <w:pPr>
         <w:pStyle w:val="Nadpis3"/>
       </w:pPr>
-      <w:bookmarkStart w:id="6" w:name="_Toc68976356"/>
+      <w:bookmarkStart w:id="9" w:name="_Toc68985846"/>
       <w:r>
         <w:t>Vyhľadávanie hodnoty: findItem()</w:t>
       </w:r>
-      <w:bookmarkEnd w:id="6"/>
+      <w:bookmarkEnd w:id="9"/>
     </w:p>
     <w:p>
       <w:r>
@@ -1347,7 +2075,7 @@
       <w:pPr>
         <w:pStyle w:val="Nadpis3"/>
       </w:pPr>
-      <w:bookmarkStart w:id="7" w:name="_Toc68976357"/>
+      <w:bookmarkStart w:id="10" w:name="_Toc68985847"/>
       <w:r>
         <w:t>Testovacie funkci</w:t>
       </w:r>
@@ -1363,7 +2091,7 @@
       <w:r>
         <w:t>: printTree()</w:t>
       </w:r>
-      <w:bookmarkEnd w:id="7"/>
+      <w:bookmarkEnd w:id="10"/>
     </w:p>
     <w:p>
       <w:pPr>
@@ -1453,10 +2181,12 @@
       <w:pPr>
         <w:pStyle w:val="Nadpis1"/>
       </w:pPr>
+      <w:bookmarkStart w:id="11" w:name="_Toc68985848"/>
       <w:r>
         <w:lastRenderedPageBreak/>
         <w:t>Splay Tree</w:t>
       </w:r>
+      <w:bookmarkEnd w:id="11"/>
     </w:p>
     <w:p>
       <w:r>
@@ -1467,117 +2197,362 @@
           <w:rPr>
             <w:rStyle w:val="Hypertextovprepojenie"/>
           </w:rPr>
-          <w:t>algorithmt</w:t>
+          <w:t>algorithmtutor.com</w:t>
         </w:r>
+      </w:hyperlink>
+      <w:r>
+        <w:t xml:space="preserve">. Má podobné výhody ako AVL strom. Je samo vyvažujúci a da sa podobne vizuálne znázorniť. </w:t>
+      </w:r>
+      <w:r>
+        <w:t xml:space="preserve">Ale uzly sa presúvajú používaním. To znamená, že keď pristúpime k nejakému prvku, tak prvok sa posunie vyššie v strome a do budúcna bude rýchlejšie dostupný. </w:t>
+      </w:r>
+    </w:p>
+    <w:p>
+      <w:pPr>
+        <w:rPr>
+          <w:b/>
+          <w:bCs/>
+        </w:rPr>
+      </w:pPr>
+      <w:r>
+        <w:t>Vzhľadom k tomu, j</w:t>
+      </w:r>
+      <w:r>
+        <w:t xml:space="preserve">eho časová zložitosť </w:t>
+      </w:r>
+      <w:r>
+        <w:t xml:space="preserve">nemusí byť vždy rovnaká. Môže byť od </w:t>
+      </w:r>
+      <w:r>
+        <w:rPr>
+          <w:b/>
+          <w:bCs/>
+        </w:rPr>
+        <w:t>O(log(n))</w:t>
+      </w:r>
+      <w:r>
+        <w:rPr>
+          <w:b/>
+          <w:bCs/>
+        </w:rPr>
+        <w:t xml:space="preserve"> </w:t>
+      </w:r>
+      <w:r>
+        <w:t>až po</w:t>
+      </w:r>
+      <w:r>
+        <w:rPr>
+          <w:b/>
+          <w:bCs/>
+        </w:rPr>
+        <w:t xml:space="preserve"> O(n)</w:t>
+      </w:r>
+    </w:p>
+    <w:p>
+      <w:r>
+        <w:t xml:space="preserve">Vkladanie a hľadanie je štandardné ako pri ostatných vyvážených stromov. Rozdiel nastane po vyhľadaní prvku. Vtedy sa uzol otáča k koreňu stromu. Vďaka tomu, ak budeme v blízkej dobe opakovane vyhľadávať tento prvok, tak bude rýchlejšie prístupný a prvky, ktoré sa vôbec nevyhľadávajú budú hlboko v strome a nebudú negatívne ovplyvňovať čas vyhľadávania. Tieto rotácie sa nazývajú </w:t>
+      </w:r>
+      <w:r>
+        <w:rPr>
+          <w:b/>
+          <w:bCs/>
+        </w:rPr>
+        <w:t>Zig Zag rotácie</w:t>
+      </w:r>
+      <w:r>
+        <w:rPr>
+          <w:b/>
+          <w:bCs/>
+        </w:rPr>
+        <w:t xml:space="preserve">. </w:t>
+      </w:r>
+      <w:r>
+        <w:t xml:space="preserve">V určitých scenároch, podobne ako pri AVL stromoch, je potrebná </w:t>
+      </w:r>
+      <w:r>
+        <w:rPr>
+          <w:b/>
+          <w:bCs/>
+        </w:rPr>
+        <w:t>Zig-zig</w:t>
+      </w:r>
+      <w:r>
+        <w:t xml:space="preserve"> </w:t>
+      </w:r>
+      <w:r>
+        <w:rPr>
+          <w:b/>
+          <w:bCs/>
+        </w:rPr>
+        <w:t>rotácia</w:t>
+      </w:r>
+      <w:r>
+        <w:t>.</w:t>
+      </w:r>
+    </w:p>
+    <w:p>
+      <w:r>
+        <w:t>Výhoda použitia tejto implementácia je</w:t>
+      </w:r>
+      <w:r>
+        <w:t>, ak sa často pristupuje k rovnaký Napríklad pre cash pamäť. Výrazným časovým problémom sa to stáva, keď sa k prvkom pristupujú veľmi náhodne.</w:t>
+      </w:r>
+    </w:p>
+    <w:p>
+      <w:r>
+        <w:br w:type="page"/>
+      </w:r>
+    </w:p>
+    <w:p>
+      <w:pPr>
+        <w:pStyle w:val="Nadpis1"/>
+      </w:pPr>
+      <w:bookmarkStart w:id="12" w:name="_Toc68985849"/>
+      <w:r>
+        <w:lastRenderedPageBreak/>
+        <w:t>Hashtable</w:t>
+      </w:r>
+      <w:bookmarkEnd w:id="12"/>
+    </w:p>
+    <w:p>
+      <w:pPr>
+        <w:rPr>
+          <w:b/>
+          <w:bCs/>
+        </w:rPr>
+      </w:pPr>
+      <w:r>
+        <w:t xml:space="preserve">Hashtable je dynamická množina, ktorá je veľmi efektívna vďaka časovej náročnosti pri vyhľadávaní. Spája </w:t>
+      </w:r>
+      <w:r>
+        <w:rPr>
+          <w:b/>
+          <w:bCs/>
+        </w:rPr>
+        <w:t>kľuč</w:t>
+      </w:r>
+      <w:r>
+        <w:t xml:space="preserve"> s hodnotami a preto ak sa chceme dostať k hodnote, stačí poznať kľuč, ktorý môže byť napríklad meno, a okamžite dostaneme prvok, ktorý sme vyhľadávali. Tak isto je výhodná rýchlosť pri pridávaní.</w:t>
+      </w:r>
+      <w:r>
+        <w:br/>
+        <w:t xml:space="preserve">Časová efektívnosť pridávania aj hľadania je </w:t>
+      </w:r>
+      <w:r>
+        <w:rPr>
+          <w:b/>
+          <w:bCs/>
+        </w:rPr>
+        <w:t>O(1)</w:t>
+      </w:r>
+    </w:p>
+    <w:p>
+      <w:r>
+        <w:t>Časo</w:t>
+      </w:r>
+      <w:r>
+        <w:t xml:space="preserve">vá efektívnosť sa ale môže mierne zvýšiť v scenároch, ktoré sa nazývajú </w:t>
+      </w:r>
+      <w:r>
+        <w:rPr>
+          <w:b/>
+          <w:bCs/>
+        </w:rPr>
+        <w:t>kolízie</w:t>
+      </w:r>
+      <w:r>
+        <w:t xml:space="preserve">. Stanú sa vtedy, keď po zhashovaní </w:t>
+      </w:r>
+      <w:r>
+        <w:t xml:space="preserve">kľúču vyjde rovnaká hodnota. Práve preto sa snažíme dosiahnuť, aby bol hash čo najviac unikátny. No nie vždy to je možné a preto na riešenie kolízií existuje niekoľko spôsobov. Jeden z najrozšírenejších je </w:t>
+      </w:r>
+      <w:r>
+        <w:rPr>
+          <w:b/>
+          <w:bCs/>
+        </w:rPr>
+        <w:t>Chaining</w:t>
+      </w:r>
+      <w:r>
+        <w:t xml:space="preserve"> (reťazenie).</w:t>
+      </w:r>
+    </w:p>
+    <w:p>
+      <w:pPr>
+        <w:pStyle w:val="Nadpis2"/>
+      </w:pPr>
+      <w:bookmarkStart w:id="13" w:name="_Toc68985850"/>
+      <w:r>
+        <w:t>Chaining</w:t>
+      </w:r>
+      <w:bookmarkEnd w:id="13"/>
+    </w:p>
+    <w:p>
+      <w:r>
+        <w:t xml:space="preserve">Chaining je riešenie kolízií pre hashovacie tabuľky. V prípade, že </w:t>
+      </w:r>
+      <w:r>
+        <w:t>kľúč po zhashovaní bude mať hodnotu, ktorá sa už opakovala. Prvok sa zreťazí k tomu prvku.</w:t>
+      </w:r>
+    </w:p>
+    <w:p>
+      <w:pPr>
+        <w:pStyle w:val="Nadpis3"/>
+      </w:pPr>
+      <w:bookmarkStart w:id="14" w:name="_Toc68985851"/>
+      <w:r>
+        <w:t>Pridanie prvku: insert()</w:t>
+      </w:r>
+      <w:bookmarkEnd w:id="14"/>
+    </w:p>
+    <w:p>
+      <w:r>
+        <w:t xml:space="preserve">Parametre pre túto funkciu sú kľuč a objekt, ktorý chceme pridať. Na začiatku funkcie sa vygeneruje index podľa hash funkcie do ktorej vložíme kľúč. </w:t>
+      </w:r>
+    </w:p>
+    <w:p>
+      <w:r>
+        <w:t>Ak na tomto indexe nič nie je, vložíme tam daný objekt. Ak sa tam ale už niečo nachádza, je potrebné nový objekt zreťaziť.</w:t>
+      </w:r>
+    </w:p>
+    <w:p>
+      <w:r>
+        <w:t>Uzol pre Hashovanie s kolíziami riešenými cez chaining je definovaný podľa triedy „</w:t>
+      </w:r>
+      <w:r>
+        <w:rPr>
+          <w:b/>
+          <w:bCs/>
+        </w:rPr>
+        <w:t>ChainingNode</w:t>
+      </w:r>
+      <w:r>
+        <w:t xml:space="preserve">“. V prípade, že je potrebné prvky reťaziť, tak sa ukladajú do prvého prvku na danom indexe. Prvok má vlastnosť ArrayList, v ktorej sú uložené všetky zreťazené prvky. Následne sa do neho pridáva alebo ním prechádza, ak je potrebné niektorý prvok nájsť. </w:t>
+      </w:r>
+    </w:p>
+    <w:p>
+      <w:pPr>
+        <w:pStyle w:val="Nadpis3"/>
+      </w:pPr>
+      <w:bookmarkStart w:id="15" w:name="_Toc68985852"/>
+      <w:r>
+        <w:t>Vyhľadávanie prvku: get()</w:t>
+      </w:r>
+      <w:bookmarkEnd w:id="15"/>
+    </w:p>
+    <w:p>
+      <w:r>
+        <w:t xml:space="preserve">Parameter pre túto funkciu je kľúč. Tento kľúč sa rovnakou funkciou, ako pri pridávaní, použije na vygenerovanie indexu. A v časovej náročnosti O(1) sa v poli prvkov vyberie. </w:t>
+      </w:r>
+      <w:r>
+        <w:t>Ak na tomto mieste nič nie je, znamená to že bol zadaný nesprávny kľúč a vráti sa hodnota null. Ak sa nachádza, overí sa či sa meno prvku zhoduje s kľúčom. Ak áno, funkcia tento prvok vráti.</w:t>
+      </w:r>
+    </w:p>
+    <w:p>
+      <w:r>
+        <w:t xml:space="preserve">Ak sa ale na danom mieste prvok nachádza a meno sa stále nezhoduje s kľúčom, môže to znamenať, že prvok môže byť v reťazení a preto sa celý ArrayList prehľadá a skúsi nájsť zhodu. </w:t>
+      </w:r>
+    </w:p>
+    <w:p>
+      <w:r>
+        <w:t>V ideálnom prípade bude zreťazenie minimálne. No čím viac dát na čím menšie pole prvkov, tak tým menej bude vznikať jedinečných indexov a zreťazenie bude narastať. Funkcia „</w:t>
+      </w:r>
+      <w:r>
+        <w:rPr>
+          <w:b/>
+          <w:bCs/>
+        </w:rPr>
+        <w:t>resize</w:t>
+      </w:r>
+      <w:r>
+        <w:rPr>
+          <w:b/>
+          <w:bCs/>
+        </w:rPr>
+        <w:t>Table</w:t>
+      </w:r>
+      <w:r>
+        <w:t>“ slúži nato, aby v prípade že sa počet voľných indexov bude výrazne zmenšovať, tak celá hash tabuľka sa zväčší.</w:t>
+      </w:r>
+    </w:p>
+    <w:p>
+      <w:pPr>
+        <w:pStyle w:val="Nadpis3"/>
+      </w:pPr>
+      <w:bookmarkStart w:id="16" w:name="_Toc68985853"/>
+      <w:r>
+        <w:t>Zväčšenie tabuľky: resizeTable()</w:t>
+      </w:r>
+      <w:bookmarkEnd w:id="16"/>
+    </w:p>
+    <w:p>
+      <w:r>
+        <w:t xml:space="preserve">Pri každom pridávaní nového prvku na miesto indexu, sa do hodnoty „usedIndex“ zaznačí využitie nového indexu. Ak voľných indexov je menej ako polovica, tak sa zavolá funkcia resizeTable. Táto funkcia vytvorí nový zoznam prvkov do ktorého podľa nového hashovania </w:t>
+      </w:r>
+      <w:r>
+        <w:lastRenderedPageBreak/>
+        <w:t>priradí každý jeden prvok. Na konci funkcie</w:t>
+      </w:r>
+      <w:r>
+        <w:t xml:space="preserve"> táto nová tabuľka, s novou veľkosťou, nahradí tu starú. </w:t>
+      </w:r>
+    </w:p>
+    <w:p>
+      <w:r>
+        <w:t xml:space="preserve">Výhoda tejto funkcie je tá, že v prípade, keby sa </w:t>
+      </w:r>
+      <w:r>
+        <w:t>do implementovala</w:t>
+      </w:r>
+      <w:r>
+        <w:t xml:space="preserve"> funkcia na vymazávanie prvkov, tak </w:t>
+      </w:r>
+      <w:r>
+        <w:t>jej upravenie na zmenšenie tabuľky by bolo veľmi jednoduché</w:t>
+      </w:r>
+    </w:p>
+    <w:p>
+      <w:pPr>
+        <w:pStyle w:val="Nadpis3"/>
+      </w:pPr>
+      <w:bookmarkStart w:id="17" w:name="_Toc68985854"/>
+      <w:r>
+        <w:t>Hashovacia funkcia: hash()</w:t>
+      </w:r>
+      <w:bookmarkEnd w:id="17"/>
+    </w:p>
+    <w:p>
+      <w:r>
+        <w:t>Pôvodne bola táto funkcia obsiahlejšia aby generovala dostatočne jedinečný index. Nakoniec som ju nahradil jednoduchou funkciou „hashCode“, ktorá je v jazyku Java dostupná pre String. Efektívnosť na veľkosti 300 tisíc bola identická, tak som ju touto Java funkciou nahradil.</w:t>
+      </w:r>
+    </w:p>
+    <w:p>
+      <w:pPr>
+        <w:pStyle w:val="Nadpis2"/>
+      </w:pPr>
+      <w:r>
+        <w:t>Open addressing</w:t>
+      </w:r>
+    </w:p>
+    <w:p>
+      <w:r>
+        <w:t xml:space="preserve">Táto implementácia bola prezvaná z webstránky: </w:t>
+      </w:r>
+      <w:hyperlink r:id="rId9" w:history="1">
         <w:r>
           <w:rPr>
             <w:rStyle w:val="Hypertextovprepojenie"/>
           </w:rPr>
-          <w:t>u</w:t>
-        </w:r>
-        <w:r>
-          <w:rPr>
-            <w:rStyle w:val="Hypertextovprepojenie"/>
-          </w:rPr>
-          <w:t>tor.com</w:t>
+          <w:t>algolist.net</w:t>
         </w:r>
       </w:hyperlink>
-      <w:r>
-        <w:t xml:space="preserve">. Má podobné výhody ako AVL strom. Je samo vyvažujúci a da sa podobne vizuálne znázorniť. </w:t>
-      </w:r>
-      <w:r>
-        <w:t xml:space="preserve">Ale uzly sa presúvajú používaním. To znamená, že keď pristúpime k nejakému prvku, tak prvok sa posunie vyššie v strome a do budúcna bude rýchlejšie dostupný. </w:t>
-      </w:r>
-    </w:p>
-    <w:p>
-      <w:pPr>
-        <w:rPr>
-          <w:b/>
-          <w:bCs/>
-        </w:rPr>
-      </w:pPr>
-      <w:r>
-        <w:t>Vzhľadom k tomu, j</w:t>
-      </w:r>
-      <w:r>
-        <w:t xml:space="preserve">eho časová zložitosť </w:t>
-      </w:r>
-      <w:r>
-        <w:t xml:space="preserve">nemusí byť vždy rovnaká. Môže byť od </w:t>
-      </w:r>
-      <w:r>
-        <w:rPr>
-          <w:b/>
-          <w:bCs/>
-        </w:rPr>
-        <w:t>O(log(n))</w:t>
-      </w:r>
-      <w:r>
-        <w:rPr>
-          <w:b/>
-          <w:bCs/>
-        </w:rPr>
-        <w:t xml:space="preserve"> </w:t>
-      </w:r>
-      <w:r>
-        <w:t>až po</w:t>
-      </w:r>
-      <w:r>
-        <w:rPr>
-          <w:b/>
-          <w:bCs/>
-        </w:rPr>
-        <w:t xml:space="preserve"> O(n)</w:t>
-      </w:r>
-    </w:p>
-    <w:p>
-      <w:r>
-        <w:t xml:space="preserve">Vkladanie a hľadanie je štandardné ako pri ostatných vyvážených stromov. Rozdiel nastane po vyhľadaní prvku. Vtedy sa uzol otáča k koreňu stromu. Vďaka tomu, ak budeme v blízkej dobe opakovane vyhľadávať tento prvok, tak bude rýchlejšie prístupný a prvky, ktoré sa vôbec nevyhľadávajú budú hlboko v strome a nebudú negatívne ovplyvňovať čas vyhľadávania. Tieto rotácie sa nazývajú </w:t>
-      </w:r>
-      <w:r>
-        <w:rPr>
-          <w:b/>
-          <w:bCs/>
-        </w:rPr>
-        <w:t>Zig Zag rotácie</w:t>
-      </w:r>
-      <w:r>
-        <w:rPr>
-          <w:b/>
-          <w:bCs/>
-        </w:rPr>
-        <w:t xml:space="preserve">. </w:t>
-      </w:r>
-      <w:r>
-        <w:t xml:space="preserve">V určitých scenároch, podobne ako pri AVL stromoch, je potrebná </w:t>
-      </w:r>
-      <w:r>
-        <w:rPr>
-          <w:b/>
-          <w:bCs/>
-        </w:rPr>
-        <w:t>Zig-zig</w:t>
-      </w:r>
-      <w:r>
-        <w:t xml:space="preserve"> </w:t>
-      </w:r>
-      <w:r>
-        <w:rPr>
-          <w:b/>
-          <w:bCs/>
-        </w:rPr>
-        <w:t>rotácia</w:t>
-      </w:r>
-      <w:r>
-        <w:t>.</w:t>
-      </w:r>
-    </w:p>
-    <w:p>
-      <w:r>
-        <w:t>Výhoda použitia tejto implementácia je</w:t>
-      </w:r>
-      <w:r>
-        <w:t>, ak sa často pristupuje k rovnaký Napríklad pre cash pamäť. Výrazným časovým problémom sa to stáva, keď sa k prvkom pristupujú veľmi náhodne.</w:t>
+    </w:p>
+    <w:p>
+      <w:r>
+        <w:t xml:space="preserve">Open addressing je ďalší spôsob riešenia kolízií. Nevzniká tú žiadne reťazenie a všetky prvky sú uložené v poli prvkov. Vďaka tomu je táto implementácia jednoduchšia na zhotovenie. V prípade, žeby všetky vygenerované indexy boli unikátne tak </w:t>
+      </w:r>
+      <w:r>
+        <w:t>by bola aj časovo efektívnejšia. To ale nevieme zaručiť a tak nárastom prvkov pri tejto implementácií sa časová náročnosť zhoršuje.</w:t>
       </w:r>
     </w:p>
     <w:p>
@@ -1591,215 +2566,8 @@
       </w:pPr>
       <w:r>
         <w:lastRenderedPageBreak/>
-        <w:t>Hashtable</w:t>
-      </w:r>
-    </w:p>
-    <w:p>
-      <w:pPr>
-        <w:rPr>
-          <w:b/>
-          <w:bCs/>
-        </w:rPr>
-      </w:pPr>
-      <w:r>
-        <w:t xml:space="preserve">Hashtable je dynamická množina, ktorá je veľmi efektívna vďaka časovej náročnosti pri vyhľadávaní. Spája </w:t>
-      </w:r>
-      <w:r>
-        <w:rPr>
-          <w:b/>
-          <w:bCs/>
-        </w:rPr>
-        <w:t>kľuč</w:t>
-      </w:r>
-      <w:r>
-        <w:t xml:space="preserve"> s hodnotami a preto ak sa chceme dostať k hodnote, stačí poznať kľuč, ktorý môže byť napríklad meno, a okamžite dostaneme prvok, ktorý sme vyhľadávali. Tak isto je výhodná rýchlosť pri pridávaní.</w:t>
-      </w:r>
-      <w:r>
-        <w:br/>
-        <w:t xml:space="preserve">Časová efektívnosť pridávania aj hľadania je </w:t>
-      </w:r>
-      <w:r>
-        <w:rPr>
-          <w:b/>
-          <w:bCs/>
-        </w:rPr>
-        <w:t>O(1)</w:t>
-      </w:r>
-    </w:p>
-    <w:p>
-      <w:r>
-        <w:t>Časo</w:t>
-      </w:r>
-      <w:r>
-        <w:t xml:space="preserve">vá efektívnosť sa ale môže mierne zvýšiť v scenároch, ktoré sa nazývajú </w:t>
-      </w:r>
-      <w:r>
-        <w:rPr>
-          <w:b/>
-          <w:bCs/>
-        </w:rPr>
-        <w:t>kolízie</w:t>
-      </w:r>
-      <w:r>
-        <w:t xml:space="preserve">. Stanú sa vtedy, keď po zhashovaní </w:t>
-      </w:r>
-      <w:r>
-        <w:t xml:space="preserve">kľúču vyjde rovnaká hodnota. Práve preto sa snažíme dosiahnuť, aby bol hash čo najviac unikátny. No nie vždy to je možné a preto na riešenie kolízií existuje niekoľko spôsobov. Jeden z najrozšírenejších je </w:t>
-      </w:r>
-      <w:r>
-        <w:rPr>
-          <w:b/>
-          <w:bCs/>
-        </w:rPr>
-        <w:t>Chaining</w:t>
-      </w:r>
-      <w:r>
-        <w:t xml:space="preserve"> (reťazenie).</w:t>
-      </w:r>
-    </w:p>
-    <w:p>
-      <w:pPr>
-        <w:pStyle w:val="Nadpis2"/>
-      </w:pPr>
-      <w:r>
-        <w:t>Chaining</w:t>
-      </w:r>
-    </w:p>
-    <w:p>
-      <w:r>
-        <w:t xml:space="preserve">Chaining je riešenie kolízií pre hashovacie tabuľky. V prípade, že </w:t>
-      </w:r>
-      <w:r>
-        <w:t>kľúč po zhashovaní bude mať hodnotu, ktorá sa už opakovala. Prvok sa zreťazí k tomu prvku.</w:t>
-      </w:r>
-    </w:p>
-    <w:p>
-      <w:pPr>
-        <w:pStyle w:val="Nadpis3"/>
-      </w:pPr>
-      <w:r>
-        <w:t>Pridanie prvku: insert()</w:t>
-      </w:r>
-    </w:p>
-    <w:p>
-      <w:r>
-        <w:t xml:space="preserve">Parametre pre túto funkciu sú kľuč a objekt, ktorý chceme pridať. Na začiatku funkcie sa vygeneruje index podľa hash funkcie do ktorej vložíme kľúč. </w:t>
-      </w:r>
-    </w:p>
-    <w:p>
-      <w:r>
-        <w:t>Ak na tomto indexe nič nie je, vložíme tam daný objekt. Ak sa tam ale už niečo nachádza, je potrebné nový objekt zreťaziť.</w:t>
-      </w:r>
-    </w:p>
-    <w:p>
-      <w:r>
-        <w:t>Uzol pre Hashovanie s kolíziami riešenými cez chaining je definovaný podľa triedy „</w:t>
-      </w:r>
-      <w:r>
-        <w:rPr>
-          <w:b/>
-          <w:bCs/>
-        </w:rPr>
-        <w:t>ChainingNode</w:t>
-      </w:r>
-      <w:r>
-        <w:t xml:space="preserve">“. V prípade, že je potrebné prvky reťaziť, tak sa ukladajú do prvého prvku na danom indexe. Prvok má vlastnosť ArrayList, v ktorej sú uložené všetky zreťazené prvky. Následne sa do neho pridáva alebo ním prechádza, ak je potrebné niektorý prvok nájsť. </w:t>
-      </w:r>
-    </w:p>
-    <w:p>
-      <w:pPr>
-        <w:pStyle w:val="Nadpis3"/>
-      </w:pPr>
-      <w:r>
-        <w:t>Vyhľadávanie prvku: get()</w:t>
-      </w:r>
-    </w:p>
-    <w:p>
-      <w:r>
-        <w:t xml:space="preserve">Parameter pre túto funkciu je kľúč. Tento kľúč sa rovnakou funkciou, ako pri pridávaní, použije na vygenerovanie indexu. A v časovej náročnosti O(1) sa v poli prvkov vyberie. </w:t>
-      </w:r>
-      <w:r>
-        <w:t>Ak na tomto mieste nič nie je, znamená to že bol zadaný nesprávny kľúč a vráti sa hodnota null. Ak sa nachádza, overí sa či sa meno prvku zhoduje s kľúčom. Ak áno, funkcia tento prvok vráti.</w:t>
-      </w:r>
-    </w:p>
-    <w:p>
-      <w:r>
-        <w:t xml:space="preserve">Ak sa ale na danom mieste prvok nachádza a meno sa stále nezhoduje s kľúčom, môže to znamenať, že prvok môže byť v reťazení a preto sa celý ArrayList prehľadá a skúsi nájsť zhodu. </w:t>
-      </w:r>
-    </w:p>
-    <w:p>
-      <w:r>
-        <w:t>V ideálnom prípade bude zreťazenie minimálne. No čím viac dát na čím menšie pole prvkov, tak tým menej bude vznikať jedinečných indexov a zreťazenie bude narastať. Funkcia „</w:t>
-      </w:r>
-      <w:r>
-        <w:rPr>
-          <w:b/>
-          <w:bCs/>
-        </w:rPr>
-        <w:t>resize</w:t>
-      </w:r>
-      <w:r>
-        <w:rPr>
-          <w:b/>
-          <w:bCs/>
-        </w:rPr>
-        <w:t>Table</w:t>
-      </w:r>
-      <w:r>
-        <w:t>“ slúži nato, aby v prípade že sa počet voľných indexov bude výrazne zmenšovať, tak celá hash tabuľka sa zväčší.</w:t>
-      </w:r>
-    </w:p>
-    <w:p>
-      <w:pPr>
-        <w:pStyle w:val="Nadpis3"/>
-      </w:pPr>
-      <w:r>
-        <w:t>Zväčšenie tabuľky: resizeTable()</w:t>
-      </w:r>
-    </w:p>
-    <w:p>
-      <w:r>
-        <w:t xml:space="preserve">Pri každom pridávaní nového prvku na miesto indexu, sa do hodnoty „usedIndex“ zaznačí využitie nového indexu. Ak voľných indexov je menej ako polovica, tak sa zavolá funkcia resizeTable. Táto funkcia vytvorí nový zoznam prvkov do ktorého podľa nového hashovania </w:t>
-      </w:r>
-      <w:r>
-        <w:lastRenderedPageBreak/>
-        <w:t>priradí každý jeden prvok. Na konci funkcie</w:t>
-      </w:r>
-      <w:r>
-        <w:t xml:space="preserve"> táto nová tabuľka, s novou veľkosťou, nahradí tu starú. </w:t>
-      </w:r>
-    </w:p>
-    <w:p>
-      <w:r>
-        <w:t xml:space="preserve">Výhoda tejto funkcie je tá, že v prípade, keby sa </w:t>
-      </w:r>
-      <w:r>
-        <w:t>do implementovala</w:t>
-      </w:r>
-      <w:r>
-        <w:t xml:space="preserve"> funkcia na vymazávanie prvkov, tak </w:t>
-      </w:r>
-      <w:r>
-        <w:t>jej upravenie na zmenšenie tabuľky by bolo veľmi jednoduché</w:t>
-      </w:r>
-    </w:p>
-    <w:p>
-      <w:pPr>
-        <w:pStyle w:val="Nadpis3"/>
-      </w:pPr>
-      <w:r>
-        <w:t>Hashovacia funkcia: hash()</w:t>
-      </w:r>
-    </w:p>
-    <w:p>
-      <w:r>
-        <w:t>Pôvodne bola táto funkcia obsiahlejšia aby generovala dostatočne jedinečný index. Nakoniec som ju nahradil jednoduchou funkciou „hashCode“, ktorá je v jazyku Java dostupná pre String. Efektívnosť na veľkosti 300 tisíc bola identická, tak som ju touto Java funkciou nahradil.</w:t>
-      </w:r>
-    </w:p>
-    <w:p>
-      <w:pPr>
-        <w:pStyle w:val="Nadpis2"/>
-      </w:pPr>
+        <w:t>Testovanie</w:t>
+      </w:r>
     </w:p>
     <w:sectPr>
       <w:pgSz w:w="11906" w:h="16838"/>

</xml_diff>

<commit_message>
Changed debug texts Documentation: Testing
</commit_message>
<xml_diff>
--- a/Documentation.docx
+++ b/Documentation.docx
@@ -2569,6 +2569,156 @@
         <w:t>Testovanie</w:t>
       </w:r>
     </w:p>
+    <w:p>
+      <w:r>
+        <w:t>Testované boli primárne časové zložitosti. Každá implementácia mala odmeranú dobu pridávania a dobu vyhľadávania každého jedného prvku. Vyhľadával som každý jeden prvok, a nie len zopár určených, z dôvodu, či sa úspešne všetky prvky pridané. V súbore „main“ sú všetky testy vložené.</w:t>
+      </w:r>
+    </w:p>
+    <w:p>
+      <w:r>
+        <w:t>Záznamy na testovanie sú importované zo súborov vo formáte „csv“. Tie som vygeneroval pomocou online stránky. Projekt obsahuje 7 týchto súborov, ktoré sú rozlišujú počtom záznamov. Od 50 do 300 000.</w:t>
+      </w:r>
+    </w:p>
+    <w:p>
+      <w:r>
+        <w:t>Pomocou funkcie „</w:t>
+      </w:r>
+      <w:r>
+        <w:rPr>
+          <w:b/>
+          <w:bCs/>
+        </w:rPr>
+        <w:t>getItemFromCsvFile</w:t>
+      </w:r>
+      <w:r>
+        <w:t>“ sa všetky tieto záznamy nahrajú do ArrayListu „</w:t>
+      </w:r>
+      <w:r>
+        <w:rPr>
+          <w:b/>
+          <w:bCs/>
+        </w:rPr>
+        <w:t>importedItems</w:t>
+      </w:r>
+      <w:r>
+        <w:t>“. Tieto záznamy potom používajú všetky testovacie funkcie rôznych implementácií. Používajú sa rovnaké záznamy pre presné porovnávanie časovej efektívnosti.</w:t>
+      </w:r>
+      <w:r>
+        <w:rPr>
+          <w:noProof/>
+        </w:rPr>
+        <w:t xml:space="preserve"> </w:t>
+      </w:r>
+      <w:r>
+        <w:rPr>
+          <w:noProof/>
+        </w:rPr>
+        <w:drawing>
+          <wp:inline distT="0" distB="0" distL="0" distR="0" wp14:anchorId="7A657A32" wp14:editId="3A98BFCE">
+            <wp:extent cx="5731510" cy="4652645"/>
+            <wp:effectExtent l="0" t="0" r="2540" b="0"/>
+            <wp:docPr id="1" name="Obrázok 1"/>
+            <wp:cNvGraphicFramePr>
+              <a:graphicFrameLocks xmlns:a="http://schemas.openxmlformats.org/drawingml/2006/main" noChangeAspect="1"/>
+            </wp:cNvGraphicFramePr>
+            <a:graphic xmlns:a="http://schemas.openxmlformats.org/drawingml/2006/main">
+              <a:graphicData uri="http://schemas.openxmlformats.org/drawingml/2006/picture">
+                <pic:pic xmlns:pic="http://schemas.openxmlformats.org/drawingml/2006/picture">
+                  <pic:nvPicPr>
+                    <pic:cNvPr id="1" name=""/>
+                    <pic:cNvPicPr/>
+                  </pic:nvPicPr>
+                  <pic:blipFill>
+                    <a:blip r:embed="rId10"/>
+                    <a:stretch>
+                      <a:fillRect/>
+                    </a:stretch>
+                  </pic:blipFill>
+                  <pic:spPr>
+                    <a:xfrm>
+                      <a:off x="0" y="0"/>
+                      <a:ext cx="5731510" cy="4652645"/>
+                    </a:xfrm>
+                    <a:prstGeom prst="rect">
+                      <a:avLst/>
+                    </a:prstGeom>
+                  </pic:spPr>
+                </pic:pic>
+              </a:graphicData>
+            </a:graphic>
+          </wp:inline>
+        </w:drawing>
+      </w:r>
+    </w:p>
+    <w:p>
+      <w:r>
+        <w:t>V hlavnej main funkcií sa následne spustia všetky testovacie funkcie. Z dôvodu prehľadnosti sú veľmi podobné názvom aj telom funkcie.</w:t>
+      </w:r>
+    </w:p>
+    <w:p>
+      <w:pPr>
+        <w:pStyle w:val="Nadpis2"/>
+      </w:pPr>
+      <w:r>
+        <w:t>Testovacia funkcia InsertItems()</w:t>
+      </w:r>
+    </w:p>
+    <w:p>
+      <w:r>
+        <w:t xml:space="preserve">Každá implementácia ma vlastnú funkciu pre automatické vloženie všetkých prvkov do pamäte. Na začiatku funkcie sa uloží stopa času, ktorá sa porovná s časom po vykonaní </w:t>
+      </w:r>
+      <w:r>
+        <w:lastRenderedPageBreak/>
+        <w:t>funkcie. Tento časový rozdiel sa vypíše aj s údajom koľko celkovo údajov bolo do pamäte vložených.</w:t>
+      </w:r>
+    </w:p>
+    <w:p>
+      <w:pPr>
+        <w:pStyle w:val="Nadpis2"/>
+      </w:pPr>
+      <w:r>
+        <w:t>Testovacia funkcia SearchItems()</w:t>
+      </w:r>
+    </w:p>
+    <w:p>
+      <w:r>
+        <w:t xml:space="preserve">Každá implementácia ma vlastnú funkciu </w:t>
+      </w:r>
+      <w:r>
+        <w:t>ktorá vyhľadá všetky prvky, ktoré mali byť uložené</w:t>
+      </w:r>
+      <w:r>
+        <w:t xml:space="preserve"> do pamäte. Na začiatku</w:t>
+      </w:r>
+      <w:r>
+        <w:t xml:space="preserve"> a na konci</w:t>
+      </w:r>
+      <w:r>
+        <w:t xml:space="preserve"> funkcie sa </w:t>
+      </w:r>
+      <w:r>
+        <w:t xml:space="preserve">tak isto </w:t>
+      </w:r>
+      <w:r>
+        <w:t>ulož</w:t>
+      </w:r>
+      <w:r>
+        <w:t>ia</w:t>
+      </w:r>
+      <w:r>
+        <w:t xml:space="preserve"> sto</w:t>
+      </w:r>
+      <w:r>
+        <w:t>py</w:t>
+      </w:r>
+      <w:r>
+        <w:t xml:space="preserve"> času</w:t>
+      </w:r>
+      <w:r>
+        <w:t>, ktorých rozdiel sa potom vypíše po vyhľadaní všetkých prvkov. K času sa vypíše aj koľko prvkov z koľkých bolo nájdených. V ideálnom prípade to budú vždy dva rovnaké čísla.</w:t>
+      </w:r>
+    </w:p>
+    <w:p/>
     <w:sectPr>
       <w:pgSz w:w="11906" w:h="16838"/>
       <w:pgMar w:top="1440" w:right="1440" w:bottom="1440" w:left="1440" w:header="708" w:footer="708" w:gutter="0"/>
@@ -3097,7 +3247,7 @@
   <w:style w:type="paragraph" w:default="1" w:styleId="Normlny">
     <w:name w:val="Normal"/>
     <w:qFormat/>
-    <w:rsid w:val="00F8021E"/>
+    <w:rsid w:val="00412D76"/>
     <w:rPr>
       <w:sz w:val="24"/>
       <w:lang w:val="sk-SK"/>

</xml_diff>

<commit_message>
Documentation: Analysis of results
</commit_message>
<xml_diff>
--- a/Documentation.docx
+++ b/Documentation.docx
@@ -1635,6 +1635,9 @@
       <w:r>
         <w:t xml:space="preserve"> Zadanie je naprogramované v jazyku Java.</w:t>
       </w:r>
+      <w:r>
+        <w:t xml:space="preserve"> Všetky implementácie sú ako samostatné triedy a majú vlastné uzly v osobitnej triede. V hlavnej triede „main“ sú funkcie na všetky testy. Testy sú na vzorke 100 tisíc záznamov, ale pre možnosti testovania je vzoriek viac a pre vyskúšaní iných záznamov stačí zmeniť názov súboru hneď na prvom riadku v súbore main.</w:t>
+      </w:r>
     </w:p>
     <w:p>
       <w:pPr>
@@ -2718,7 +2721,299 @@
         <w:t>, ktorých rozdiel sa potom vypíše po vyhľadaní všetkých prvkov. K času sa vypíše aj koľko prvkov z koľkých bolo nájdených. V ideálnom prípade to budú vždy dva rovnaké čísla.</w:t>
       </w:r>
     </w:p>
-    <w:p/>
+    <w:p>
+      <w:pPr>
+        <w:pStyle w:val="Nadpis2"/>
+      </w:pPr>
+      <w:r>
+        <w:t>Rozdiel unikátnych a opakovaných kľúčov pre hash table</w:t>
+      </w:r>
+    </w:p>
+    <w:p>
+      <w:pPr>
+        <w:rPr>
+          <w:noProof/>
+        </w:rPr>
+      </w:pPr>
+      <w:r>
+        <w:t xml:space="preserve">Pre zlepšenie efektívnosti bolo potrebné vidieť pomer unikátnych kľúčov na konci pridávania všetkých objektov. Z dôvodu, že počet unikátnych kľúčov </w:t>
+      </w:r>
+      <w:r>
+        <w:t>je potrebný ukladať z pre potreby zmenenia veľkosti tabuľky, tak to ani neovplyvňuje chod programu.</w:t>
+      </w:r>
+      <w:r>
+        <w:rPr>
+          <w:noProof/>
+        </w:rPr>
+        <w:t xml:space="preserve"> </w:t>
+      </w:r>
+      <w:r>
+        <w:rPr>
+          <w:noProof/>
+        </w:rPr>
+        <w:drawing>
+          <wp:inline distT="0" distB="0" distL="0" distR="0" wp14:anchorId="45EF003A" wp14:editId="09CA66B5">
+            <wp:extent cx="3626474" cy="1206500"/>
+            <wp:effectExtent l="0" t="0" r="0" b="0"/>
+            <wp:docPr id="2" name="Obrázok 2"/>
+            <wp:cNvGraphicFramePr>
+              <a:graphicFrameLocks xmlns:a="http://schemas.openxmlformats.org/drawingml/2006/main" noChangeAspect="1"/>
+            </wp:cNvGraphicFramePr>
+            <a:graphic xmlns:a="http://schemas.openxmlformats.org/drawingml/2006/main">
+              <a:graphicData uri="http://schemas.openxmlformats.org/drawingml/2006/picture">
+                <pic:pic xmlns:pic="http://schemas.openxmlformats.org/drawingml/2006/picture">
+                  <pic:nvPicPr>
+                    <pic:cNvPr id="1" name=""/>
+                    <pic:cNvPicPr/>
+                  </pic:nvPicPr>
+                  <pic:blipFill>
+                    <a:blip r:embed="rId11"/>
+                    <a:stretch>
+                      <a:fillRect/>
+                    </a:stretch>
+                  </pic:blipFill>
+                  <pic:spPr>
+                    <a:xfrm>
+                      <a:off x="0" y="0"/>
+                      <a:ext cx="3655826" cy="1216265"/>
+                    </a:xfrm>
+                    <a:prstGeom prst="rect">
+                      <a:avLst/>
+                    </a:prstGeom>
+                  </pic:spPr>
+                </pic:pic>
+              </a:graphicData>
+            </a:graphic>
+          </wp:inline>
+        </w:drawing>
+      </w:r>
+    </w:p>
+    <w:p>
+      <w:pPr>
+        <w:pStyle w:val="Nadpis2"/>
+      </w:pPr>
+      <w:r>
+        <w:t>Výpis AVL strom</w:t>
+      </w:r>
+    </w:p>
+    <w:p>
+      <w:r>
+        <w:t>Pre špecifickejšie testovanie bolo potrebné vidieť stromy. A tak trieda AVL obsahuje funkciu „</w:t>
+      </w:r>
+      <w:r>
+        <w:rPr>
+          <w:b/>
+          <w:bCs/>
+        </w:rPr>
+        <w:t>printTree</w:t>
+      </w:r>
+      <w:r>
+        <w:t xml:space="preserve">“, ktorá celý tento strom vypíše. </w:t>
+      </w:r>
+      <w:r>
+        <w:br/>
+        <w:t>Formát záznamu je: Kľuč(balancia/hĺbka)=&gt;ľavý uzol/pravý uzol</w:t>
+      </w:r>
+      <w:r>
+        <w:br/>
+        <w:t>Tento výpis je ukončený počtom prvkov vo strome</w:t>
+      </w:r>
+    </w:p>
+    <w:p>
+      <w:r>
+        <w:rPr>
+          <w:noProof/>
+        </w:rPr>
+        <w:drawing>
+          <wp:inline distT="0" distB="0" distL="0" distR="0" wp14:anchorId="5833700E" wp14:editId="1F008229">
+            <wp:extent cx="2957830" cy="1542724"/>
+            <wp:effectExtent l="0" t="0" r="0" b="635"/>
+            <wp:docPr id="3" name="Obrázok 3"/>
+            <wp:cNvGraphicFramePr>
+              <a:graphicFrameLocks xmlns:a="http://schemas.openxmlformats.org/drawingml/2006/main" noChangeAspect="1"/>
+            </wp:cNvGraphicFramePr>
+            <a:graphic xmlns:a="http://schemas.openxmlformats.org/drawingml/2006/main">
+              <a:graphicData uri="http://schemas.openxmlformats.org/drawingml/2006/picture">
+                <pic:pic xmlns:pic="http://schemas.openxmlformats.org/drawingml/2006/picture">
+                  <pic:nvPicPr>
+                    <pic:cNvPr id="1" name=""/>
+                    <pic:cNvPicPr/>
+                  </pic:nvPicPr>
+                  <pic:blipFill rotWithShape="1">
+                    <a:blip r:embed="rId7"/>
+                    <a:srcRect t="58109"/>
+                    <a:stretch/>
+                  </pic:blipFill>
+                  <pic:spPr bwMode="auto">
+                    <a:xfrm>
+                      <a:off x="0" y="0"/>
+                      <a:ext cx="2969114" cy="1548609"/>
+                    </a:xfrm>
+                    <a:prstGeom prst="rect">
+                      <a:avLst/>
+                    </a:prstGeom>
+                    <a:ln>
+                      <a:noFill/>
+                    </a:ln>
+                    <a:extLst>
+                      <a:ext uri="{53640926-AAD7-44D8-BBD7-CCE9431645EC}">
+                        <a14:shadowObscured xmlns:a14="http://schemas.microsoft.com/office/drawing/2010/main"/>
+                      </a:ext>
+                    </a:extLst>
+                  </pic:spPr>
+                </pic:pic>
+              </a:graphicData>
+            </a:graphic>
+          </wp:inline>
+        </w:drawing>
+      </w:r>
+    </w:p>
+    <w:p>
+      <w:pPr>
+        <w:rPr>
+          <w:rFonts w:asciiTheme="majorHAnsi" w:eastAsiaTheme="majorEastAsia" w:hAnsiTheme="majorHAnsi" w:cstheme="majorBidi"/>
+          <w:b/>
+          <w:sz w:val="32"/>
+          <w:szCs w:val="26"/>
+        </w:rPr>
+      </w:pPr>
+      <w:r>
+        <w:br w:type="page"/>
+      </w:r>
+    </w:p>
+    <w:p>
+      <w:pPr>
+        <w:pStyle w:val="Nadpis2"/>
+      </w:pPr>
+      <w:r>
+        <w:lastRenderedPageBreak/>
+        <w:t>Výpis rotácií pri vyvažovaní v AVL stromoch</w:t>
+      </w:r>
+    </w:p>
+    <w:p>
+      <w:r>
+        <w:t>Pre prehľad vykonaných rotácií je možné v triede „</w:t>
+      </w:r>
+      <w:r>
+        <w:t>AVLNode</w:t>
+      </w:r>
+      <w:r>
+        <w:t>“ zmeniť boolean vlastnosť „</w:t>
+      </w:r>
+      <w:r>
+        <w:rPr>
+          <w:b/>
+          <w:bCs/>
+        </w:rPr>
+        <w:t>debug</w:t>
+      </w:r>
+      <w:r>
+        <w:t>“ na true a vypíše sa každá vykonaná rotácia.</w:t>
+      </w:r>
+    </w:p>
+    <w:p>
+      <w:r>
+        <w:rPr>
+          <w:noProof/>
+        </w:rPr>
+        <w:drawing>
+          <wp:inline distT="0" distB="0" distL="0" distR="0" wp14:anchorId="12F56ACB" wp14:editId="5E79EF1E">
+            <wp:extent cx="2544143" cy="2559050"/>
+            <wp:effectExtent l="0" t="0" r="8890" b="0"/>
+            <wp:docPr id="4" name="Obrázok 4"/>
+            <wp:cNvGraphicFramePr>
+              <a:graphicFrameLocks xmlns:a="http://schemas.openxmlformats.org/drawingml/2006/main" noChangeAspect="1"/>
+            </wp:cNvGraphicFramePr>
+            <a:graphic xmlns:a="http://schemas.openxmlformats.org/drawingml/2006/main">
+              <a:graphicData uri="http://schemas.openxmlformats.org/drawingml/2006/picture">
+                <pic:pic xmlns:pic="http://schemas.openxmlformats.org/drawingml/2006/picture">
+                  <pic:nvPicPr>
+                    <pic:cNvPr id="1" name=""/>
+                    <pic:cNvPicPr/>
+                  </pic:nvPicPr>
+                  <pic:blipFill>
+                    <a:blip r:embed="rId12"/>
+                    <a:stretch>
+                      <a:fillRect/>
+                    </a:stretch>
+                  </pic:blipFill>
+                  <pic:spPr>
+                    <a:xfrm>
+                      <a:off x="0" y="0"/>
+                      <a:ext cx="2559704" cy="2574702"/>
+                    </a:xfrm>
+                    <a:prstGeom prst="rect">
+                      <a:avLst/>
+                    </a:prstGeom>
+                  </pic:spPr>
+                </pic:pic>
+              </a:graphicData>
+            </a:graphic>
+          </wp:inline>
+        </w:drawing>
+      </w:r>
+    </w:p>
+    <w:p>
+      <w:pPr>
+        <w:pStyle w:val="Nadpis1"/>
+      </w:pPr>
+      <w:r>
+        <w:t>Vyhodnotenie dosiahnutých výsledkov</w:t>
+      </w:r>
+    </w:p>
+    <w:p>
+      <w:r>
+        <w:t xml:space="preserve">Po zbehnutí všetkých testov máme jasný prehľad na vzorke 100k záznamov, ktoré dynamické pamäte sú najviac efektívne. </w:t>
+      </w:r>
+      <w:r>
+        <w:rPr>
+          <w:noProof/>
+        </w:rPr>
+        <w:drawing>
+          <wp:inline distT="0" distB="0" distL="0" distR="0" wp14:anchorId="7700F640" wp14:editId="6310FFFF">
+            <wp:extent cx="3854463" cy="3562350"/>
+            <wp:effectExtent l="0" t="0" r="0" b="0"/>
+            <wp:docPr id="7" name="Obrázok 7"/>
+            <wp:cNvGraphicFramePr>
+              <a:graphicFrameLocks xmlns:a="http://schemas.openxmlformats.org/drawingml/2006/main" noChangeAspect="1"/>
+            </wp:cNvGraphicFramePr>
+            <a:graphic xmlns:a="http://schemas.openxmlformats.org/drawingml/2006/main">
+              <a:graphicData uri="http://schemas.openxmlformats.org/drawingml/2006/picture">
+                <pic:pic xmlns:pic="http://schemas.openxmlformats.org/drawingml/2006/picture">
+                  <pic:nvPicPr>
+                    <pic:cNvPr id="1" name=""/>
+                    <pic:cNvPicPr/>
+                  </pic:nvPicPr>
+                  <pic:blipFill>
+                    <a:blip r:embed="rId13"/>
+                    <a:stretch>
+                      <a:fillRect/>
+                    </a:stretch>
+                  </pic:blipFill>
+                  <pic:spPr>
+                    <a:xfrm>
+                      <a:off x="0" y="0"/>
+                      <a:ext cx="3868310" cy="3575148"/>
+                    </a:xfrm>
+                    <a:prstGeom prst="rect">
+                      <a:avLst/>
+                    </a:prstGeom>
+                  </pic:spPr>
+                </pic:pic>
+              </a:graphicData>
+            </a:graphic>
+          </wp:inline>
+        </w:drawing>
+      </w:r>
+    </w:p>
+    <w:p>
+      <w:r>
+        <w:t>Hashtables sú výrazne efektívnejšie v porovnaní so samovyvažovacími stromami</w:t>
+      </w:r>
+      <w:r>
+        <w:t xml:space="preserve">. A pomedzi hashtables je efektívnejšie riešenie kolízií cez metódu reťazenia. Tiež môžeme vidieť, že Splay Tree bol v tomto prípade pri vyhľadávaní najmenej efektívny. To je z dôvodu, že vyhľadávacie prvky sa opakovali veľmi zriedkavo (a to iba v prípade, že záznam sa duplikuje). </w:t>
+      </w:r>
+    </w:p>
     <w:sectPr>
       <w:pgSz w:w="11906" w:h="16838"/>
       <w:pgMar w:top="1440" w:right="1440" w:bottom="1440" w:left="1440" w:header="708" w:footer="708" w:gutter="0"/>

</xml_diff>